<commit_message>
Kiber - 9.b tétel hozzáadva
</commit_message>
<xml_diff>
--- a/Kiberbiztonság szakirány/9.b - Informatikai ellenőrzés.docx
+++ b/Kiberbiztonság szakirány/9.b - Informatikai ellenőrzés.docx
@@ -1,10 +1,15 @@
 
 <file path=word/document.xml><?xml version="1.0" encoding="utf-8"?>
-<w:document xmlns:wpc="http://schemas.microsoft.com/office/word/2010/wordprocessingCanvas" xmlns:cx="http://schemas.microsoft.com/office/drawing/2014/chartex" xmlns:cx1="http://schemas.microsoft.com/office/drawing/2015/9/8/chartex" xmlns:cx2="http://schemas.microsoft.com/office/drawing/2015/10/21/chartex" xmlns:cx3="http://schemas.microsoft.com/office/drawing/2016/5/9/chartex" xmlns:cx4="http://schemas.microsoft.com/office/drawing/2016/5/10/chartex" xmlns:cx5="http://schemas.microsoft.com/office/drawing/2016/5/11/chartex" xmlns:cx6="http://schemas.microsoft.com/office/drawing/2016/5/12/chartex" xmlns:cx7="http://schemas.microsoft.com/office/drawing/2016/5/13/chartex" xmlns:cx8="http://schemas.microsoft.com/office/drawing/2016/5/14/chartex" xmlns:mc="http://schemas.openxmlformats.org/markup-compatibility/2006" xmlns:aink="http://schemas.microsoft.com/office/drawing/2016/ink" xmlns:am3d="http://schemas.microsoft.com/office/drawing/2017/model3d" xmlns:o="urn:schemas-microsoft-com:office:office" xmlns:oel="http://schemas.microsoft.com/office/2019/extlst" xmlns:r="http://schemas.openxmlformats.org/officeDocument/2006/relationships" xmlns:m="http://schemas.openxmlformats.org/officeDocument/2006/math" xmlns:v="urn:schemas-microsoft-com:vml" xmlns:wp14="http://schemas.microsoft.com/office/word/2010/wordprocessingDrawing" xmlns:wp="http://schemas.openxmlformats.org/drawingml/2006/wordprocessingDrawing" xmlns:w10="urn:schemas-microsoft-com:office:word" xmlns:w="http://schemas.openxmlformats.org/wordprocessingml/2006/main" xmlns:w14="http://schemas.microsoft.com/office/word/2010/wordml" xmlns:w15="http://schemas.microsoft.com/office/word/2012/wordml" xmlns:w16cex="http://schemas.microsoft.com/office/word/2018/wordml/cex" xmlns:w16cid="http://schemas.microsoft.com/office/word/2016/wordml/cid" xmlns:w16="http://schemas.microsoft.com/office/word/2018/wordml" xmlns:w16sdtdh="http://schemas.microsoft.com/office/word/2020/wordml/sdtdatahash" xmlns:w16se="http://schemas.microsoft.com/office/word/2015/wordml/symex" xmlns:wpg="http://schemas.microsoft.com/office/word/2010/wordprocessingGroup" xmlns:wpi="http://schemas.microsoft.com/office/word/2010/wordprocessingInk" xmlns:wne="http://schemas.microsoft.com/office/word/2006/wordml" xmlns:wps="http://schemas.microsoft.com/office/word/2010/wordprocessingShape" mc:Ignorable="w14 w15 w16se w16cid w16 w16cex w16sdtdh wp14">
+<w:document xmlns:wpc="http://schemas.microsoft.com/office/word/2010/wordprocessingCanvas" xmlns:cx="http://schemas.microsoft.com/office/drawing/2014/chartex" xmlns:cx1="http://schemas.microsoft.com/office/drawing/2015/9/8/chartex" xmlns:cx2="http://schemas.microsoft.com/office/drawing/2015/10/21/chartex" xmlns:cx3="http://schemas.microsoft.com/office/drawing/2016/5/9/chartex" xmlns:cx4="http://schemas.microsoft.com/office/drawing/2016/5/10/chartex" xmlns:cx5="http://schemas.microsoft.com/office/drawing/2016/5/11/chartex" xmlns:cx6="http://schemas.microsoft.com/office/drawing/2016/5/12/chartex" xmlns:cx7="http://schemas.microsoft.com/office/drawing/2016/5/13/chartex" xmlns:cx8="http://schemas.microsoft.com/office/drawing/2016/5/14/chartex" xmlns:mc="http://schemas.openxmlformats.org/markup-compatibility/2006" xmlns:aink="http://schemas.microsoft.com/office/drawing/2016/ink" xmlns:am3d="http://schemas.microsoft.com/office/drawing/2017/model3d" xmlns:o="urn:schemas-microsoft-com:office:office" xmlns:oel="http://schemas.microsoft.com/office/2019/extlst" xmlns:r="http://schemas.openxmlformats.org/officeDocument/2006/relationships" xmlns:m="http://schemas.openxmlformats.org/officeDocument/2006/math" xmlns:v="urn:schemas-microsoft-com:vml" xmlns:wp14="http://schemas.microsoft.com/office/word/2010/wordprocessingDrawing" xmlns:wp="http://schemas.openxmlformats.org/drawingml/2006/wordprocessingDrawing" xmlns:w10="urn:schemas-microsoft-com:office:word" xmlns:w="http://schemas.openxmlformats.org/wordprocessingml/2006/main" xmlns:w14="http://schemas.microsoft.com/office/word/2010/wordml" xmlns:w15="http://schemas.microsoft.com/office/word/2012/wordml" xmlns:w16cex="http://schemas.microsoft.com/office/word/2018/wordml/cex" xmlns:w16cid="http://schemas.microsoft.com/office/word/2016/wordml/cid" xmlns:w16="http://schemas.microsoft.com/office/word/2018/wordml" xmlns:w16du="http://schemas.microsoft.com/office/word/2023/wordml/word16du" xmlns:w16sdtdh="http://schemas.microsoft.com/office/word/2020/wordml/sdtdatahash" xmlns:w16se="http://schemas.microsoft.com/office/word/2015/wordml/symex" xmlns:wpg="http://schemas.microsoft.com/office/word/2010/wordprocessingGroup" xmlns:wpi="http://schemas.microsoft.com/office/word/2010/wordprocessingInk" xmlns:wne="http://schemas.microsoft.com/office/word/2006/wordml" xmlns:wps="http://schemas.microsoft.com/office/word/2010/wordprocessingShape" mc:Ignorable="w14 w15 w16se w16cid w16 w16cex w16sdtdh wp14">
   <w:body>
     <w:p>
       <w:pPr>
         <w:pStyle w:val="Cmsor1"/>
+        <w:rPr>
+          <w:lang w:val="hu-HU"/>
+        </w:rPr>
+      </w:pPr>
+      <w:r>
         <w:rPr>
           <w:rFonts w:ascii="Arial" w:hAnsi="Arial" w:cs="Arial"/>
           <w:b/>
@@ -13,7 +18,8 @@
           <w:szCs w:val="22"/>
           <w:lang w:val="hu-HU"/>
         </w:rPr>
-      </w:pPr>
+        <w:t>9.b</w:t>
+      </w:r>
       <w:r>
         <w:rPr>
           <w:rFonts w:ascii="Arial" w:hAnsi="Arial" w:cs="Arial"/>
@@ -23,24 +29,637 @@
           <w:szCs w:val="22"/>
           <w:lang w:val="hu-HU"/>
         </w:rPr>
-        <w:t>9.b</w:t>
-      </w:r>
-      <w:r>
-        <w:rPr>
-          <w:rFonts w:ascii="Arial" w:hAnsi="Arial" w:cs="Arial"/>
+        <w:tab/>
+      </w:r>
+      <w:r>
+        <w:rPr>
+          <w:lang w:val="hu-HU"/>
+        </w:rPr>
+        <w:t>Ismertesse az informatikai ellenőrzés feladatához és az ellátásához kapcsolódó alapfogalmakat (rendelkezésre állás, bizalmasság, sértetlenség), valamint a két kiegészítő követelményt (funkcionalitás, dokumentáció), mondjon példát a teljesítésük mérésére!</w:t>
+      </w:r>
+    </w:p>
+    <w:p>
+      <w:pPr>
+        <w:pStyle w:val="Cmsor1"/>
+      </w:pPr>
+      <w:r>
+        <w:t>Kockázatelemzés hasznossága</w:t>
+      </w:r>
+    </w:p>
+    <w:p>
+      <w:pPr>
+        <w:pStyle w:val="Listaszerbekezds"/>
+        <w:numPr>
+          <w:ilvl w:val="0"/>
+          <w:numId w:val="1"/>
+        </w:numPr>
+      </w:pPr>
+      <w:r>
+        <w:t>Segítséget nyújt a rendszer leggyengébb pontjainak.</w:t>
+      </w:r>
+    </w:p>
+    <w:p>
+      <w:pPr>
+        <w:pStyle w:val="Listaszerbekezds"/>
+        <w:numPr>
+          <w:ilvl w:val="0"/>
+          <w:numId w:val="1"/>
+        </w:numPr>
+      </w:pPr>
+      <w:r>
+        <w:t>Legnagyobb kockázatot jelentő fenyegető tényezők azonosítása.</w:t>
+      </w:r>
+    </w:p>
+    <w:p>
+      <w:pPr>
+        <w:pStyle w:val="Listaszerbekezds"/>
+        <w:numPr>
+          <w:ilvl w:val="0"/>
+          <w:numId w:val="1"/>
+        </w:numPr>
+      </w:pPr>
+      <w:r>
+        <w:t>Ezek ismeretében költséghatékony, kockázatarányos védekezést lehet kialakítani.</w:t>
+      </w:r>
+    </w:p>
+    <w:p>
+      <w:pPr>
+        <w:pStyle w:val="Cmsor1"/>
+      </w:pPr>
+      <w:r>
+        <w:t>Kockázatmenedzsment</w:t>
+      </w:r>
+    </w:p>
+    <w:p>
+      <w:pPr>
+        <w:pStyle w:val="Listaszerbekezds"/>
+        <w:numPr>
+          <w:ilvl w:val="0"/>
+          <w:numId w:val="1"/>
+        </w:numPr>
+      </w:pPr>
+      <w:r>
+        <w:t>Kockázatok, károk.</w:t>
+      </w:r>
+    </w:p>
+    <w:p>
+      <w:pPr>
+        <w:pStyle w:val="Listaszerbekezds"/>
+        <w:numPr>
+          <w:ilvl w:val="0"/>
+          <w:numId w:val="1"/>
+        </w:numPr>
+      </w:pPr>
+      <w:r>
+        <w:t>Kockázatbecslés problémáit a kockázatmenedzsment módszerével szokás kezelni a gyakorlatban, ami a kockázatok értékeit nem határozza meg konkrét érték formájában.</w:t>
+      </w:r>
+    </w:p>
+    <w:p>
+      <w:pPr>
+        <w:pStyle w:val="Listaszerbekezds"/>
+        <w:numPr>
+          <w:ilvl w:val="1"/>
+          <w:numId w:val="1"/>
+        </w:numPr>
+      </w:pPr>
+      <w:r>
+        <w:t>Olyan összehasonlításra lehetőséget adó elemzést alkalmaz, ami alapján legcélszerűbb védelmi intézkedések meghatározhatóak.</w:t>
+      </w:r>
+    </w:p>
+    <w:p>
+      <w:pPr>
+        <w:pStyle w:val="Listaszerbekezds"/>
+        <w:numPr>
+          <w:ilvl w:val="0"/>
+          <w:numId w:val="1"/>
+        </w:numPr>
+      </w:pPr>
+      <w:r>
+        <w:t>Egyes kockázati tényezőket egymáshoz hasonlítva határozzuk meg a gyenge láncszemeket, ahol a legcélszerűbb védekezni.</w:t>
+      </w:r>
+    </w:p>
+    <w:p>
+      <w:pPr>
+        <w:pStyle w:val="Cmsor1"/>
+      </w:pPr>
+      <w:r>
+        <w:t>Károk</w:t>
+      </w:r>
+    </w:p>
+    <w:p>
+      <w:pPr>
+        <w:pStyle w:val="Listaszerbekezds"/>
+        <w:numPr>
+          <w:ilvl w:val="0"/>
+          <w:numId w:val="1"/>
+        </w:numPr>
+      </w:pPr>
+      <w:r>
+        <w:t>Hatás továbbterjedése = elsődleges, másodlagos, harmadlagos, stb. károk</w:t>
+      </w:r>
+    </w:p>
+    <w:p>
+      <w:pPr>
+        <w:pStyle w:val="Listaszerbekezds"/>
+        <w:numPr>
+          <w:ilvl w:val="0"/>
+          <w:numId w:val="1"/>
+        </w:numPr>
+      </w:pPr>
+      <w:r>
+        <w:t>Veszélyforrás elbírálása meddig terjedhet ki, mivel a másodlagos, harmadlagos károk nagyobbak az elsődleges károknál.</w:t>
+      </w:r>
+    </w:p>
+    <w:p>
+      <w:pPr>
+        <w:pStyle w:val="Listaszerbekezds"/>
+        <w:numPr>
+          <w:ilvl w:val="0"/>
+          <w:numId w:val="1"/>
+        </w:numPr>
+      </w:pPr>
+      <w:r>
+        <w:t>Elsődleges kár = Merevlemez meghibásodás</w:t>
+      </w:r>
+    </w:p>
+    <w:p>
+      <w:pPr>
+        <w:pStyle w:val="Listaszerbekezds"/>
+        <w:numPr>
+          <w:ilvl w:val="0"/>
+          <w:numId w:val="1"/>
+        </w:numPr>
+      </w:pPr>
+      <w:r>
+        <w:t>Másodlagos kár = Nagy mennyiségű adat visszaállíthatatlanul megsemmisül.</w:t>
+      </w:r>
+    </w:p>
+    <w:p>
+      <w:pPr>
+        <w:pStyle w:val="Listaszerbekezds"/>
+        <w:numPr>
+          <w:ilvl w:val="0"/>
+          <w:numId w:val="1"/>
+        </w:numPr>
+      </w:pPr>
+      <w:r>
+        <w:t>Harmadlagos kár = Üzleti haszon elmaradása a károk miatt</w:t>
+      </w:r>
+    </w:p>
+    <w:p>
+      <w:pPr>
+        <w:pStyle w:val="Cmsor1"/>
+      </w:pPr>
+      <w:r>
+        <w:t>Kockázatelemzés táblázatos módszere</w:t>
+      </w:r>
+    </w:p>
+    <w:p>
+      <w:pPr>
+        <w:pStyle w:val="Listaszerbekezds"/>
+        <w:numPr>
+          <w:ilvl w:val="0"/>
+          <w:numId w:val="1"/>
+        </w:numPr>
+      </w:pPr>
+      <w:r>
+        <w:t>Alapja a veszélyforrások számbavétele és részletes elemzése, egy kockázatelemzési tábla szisztematikus, oszlopról-oszlopra haladó kitöltésével.</w:t>
+      </w:r>
+    </w:p>
+    <w:p>
+      <w:pPr>
+        <w:pStyle w:val="Cmsor1"/>
+      </w:pPr>
+      <w:r>
+        <w:t>Kockázatelemzés lépései</w:t>
+      </w:r>
+    </w:p>
+    <w:p>
+      <w:pPr>
+        <w:pStyle w:val="Listaszerbekezds"/>
+        <w:rPr>
           <w:b/>
-          <w:noProof w:val="0"/>
-          <w:sz w:val="22"/>
-          <w:szCs w:val="22"/>
+          <w:bCs/>
+        </w:rPr>
+      </w:pPr>
+      <w:r>
+        <w:rPr>
+          <w:b/>
+          <w:bCs/>
+        </w:rPr>
+        <w:t xml:space="preserve">1. </w:t>
+      </w:r>
+      <w:r>
+        <w:rPr>
+          <w:b/>
+          <w:bCs/>
+        </w:rPr>
+        <w:t>Kategóriák felállítása</w:t>
+      </w:r>
+      <w:r>
+        <w:rPr>
+          <w:b/>
+          <w:bCs/>
+        </w:rPr>
+        <w:t>:</w:t>
+      </w:r>
+    </w:p>
+    <w:p>
+      <w:pPr>
+        <w:pStyle w:val="Listaszerbekezds"/>
+        <w:ind w:left="1440"/>
+      </w:pPr>
+      <w:r>
+        <w:t>Bekövetkezési valószínűség, Kár, Kockázati, Kockázati szorzótábla meghatározása</w:t>
+      </w:r>
+    </w:p>
+    <w:p>
+      <w:pPr>
+        <w:pStyle w:val="Listaszerbekezds"/>
+        <w:numPr>
+          <w:ilvl w:val="0"/>
+          <w:numId w:val="2"/>
+        </w:numPr>
+      </w:pPr>
+      <w:r>
+        <w:rPr>
+          <w:b/>
+          <w:bCs/>
+        </w:rPr>
+        <w:t>Veszélyforrások meghatározása</w:t>
+      </w:r>
+    </w:p>
+    <w:p>
+      <w:pPr>
+        <w:pStyle w:val="Listaszerbekezds"/>
+        <w:numPr>
+          <w:ilvl w:val="0"/>
+          <w:numId w:val="2"/>
+        </w:numPr>
+      </w:pPr>
+      <w:r>
+        <w:rPr>
+          <w:b/>
+          <w:bCs/>
+        </w:rPr>
+        <w:t>Bekövetkezési valószínűségek nagyságrendi meghatározása</w:t>
+      </w:r>
+    </w:p>
+    <w:p>
+      <w:pPr>
+        <w:pStyle w:val="Listaszerbekezds"/>
+        <w:numPr>
+          <w:ilvl w:val="0"/>
+          <w:numId w:val="2"/>
+        </w:numPr>
+      </w:pPr>
+      <w:r>
+        <w:rPr>
+          <w:b/>
+          <w:bCs/>
+        </w:rPr>
+        <w:t>Kárérték nagyságrendi meghatározása</w:t>
+      </w:r>
+    </w:p>
+    <w:p>
+      <w:pPr>
+        <w:pStyle w:val="Listaszerbekezds"/>
+        <w:numPr>
+          <w:ilvl w:val="0"/>
+          <w:numId w:val="2"/>
+        </w:numPr>
+      </w:pPr>
+      <w:r>
+        <w:rPr>
+          <w:b/>
+          <w:bCs/>
+        </w:rPr>
+        <w:t>Kockázati tényezők származtatása</w:t>
+      </w:r>
+    </w:p>
+    <w:p>
+      <w:pPr>
+        <w:pStyle w:val="Listaszerbekezds"/>
+        <w:numPr>
+          <w:ilvl w:val="0"/>
+          <w:numId w:val="2"/>
+        </w:numPr>
+      </w:pPr>
+      <w:r>
+        <w:rPr>
+          <w:b/>
+          <w:bCs/>
+        </w:rPr>
+        <w:t>Elviselhetetlen kockázatok kezelése</w:t>
+      </w:r>
+    </w:p>
+    <w:p>
+      <w:pPr>
+        <w:pStyle w:val="Listaszerbekezds"/>
+        <w:numPr>
+          <w:ilvl w:val="0"/>
+          <w:numId w:val="2"/>
+        </w:numPr>
+      </w:pPr>
+      <w:r>
+        <w:rPr>
+          <w:b/>
+          <w:bCs/>
+        </w:rPr>
+        <w:t>Védelmi intézkedések számbevétele és a megfelelő alternatívák kiválasztása</w:t>
+      </w:r>
+    </w:p>
+    <w:p>
+      <w:pPr>
+        <w:spacing w:after="160" w:line="259" w:lineRule="auto"/>
+        <w:rPr>
+          <w:rFonts w:asciiTheme="majorHAnsi" w:eastAsiaTheme="majorEastAsia" w:hAnsiTheme="majorHAnsi" w:cstheme="majorBidi"/>
+          <w:color w:val="2F5496" w:themeColor="accent1" w:themeShade="BF"/>
+          <w:sz w:val="32"/>
+          <w:szCs w:val="32"/>
           <w:lang w:val="hu-HU"/>
         </w:rPr>
-        <w:tab/>
-      </w:r>
+      </w:pPr>
       <w:r>
         <w:rPr>
           <w:lang w:val="hu-HU"/>
         </w:rPr>
-        <w:t>Ismertesse az informatikai ellenőrzés feladatához és az ellátásához kapcsolódó alapfogalmakat (rendelkezésre állás, bizalmasság, sértetlenség), valamint a két kiegészítő követelményt (funkcionalitás, dokumentáció), mondjon példát a teljesítésük mérésére!</w:t>
+        <w:br w:type="page"/>
+      </w:r>
+    </w:p>
+    <w:p>
+      <w:pPr>
+        <w:pStyle w:val="Cmsor1"/>
+        <w:rPr>
+          <w:lang w:val="hu-HU"/>
+        </w:rPr>
+      </w:pPr>
+      <w:r>
+        <w:rPr>
+          <w:lang w:val="hu-HU"/>
+        </w:rPr>
+        <w:lastRenderedPageBreak/>
+        <w:t>CIA</w:t>
+      </w:r>
+    </w:p>
+    <w:p>
+      <w:pPr>
+        <w:pStyle w:val="Cmsor2"/>
+        <w:rPr>
+          <w:lang w:val="hu-HU"/>
+        </w:rPr>
+      </w:pPr>
+      <w:r>
+        <w:rPr>
+          <w:b/>
+          <w:bCs/>
+          <w:lang w:val="hu-HU"/>
+        </w:rPr>
+        <w:t>C</w:t>
+      </w:r>
+      <w:r>
+        <w:rPr>
+          <w:lang w:val="hu-HU"/>
+        </w:rPr>
+        <w:t>onfidendiality</w:t>
+      </w:r>
+    </w:p>
+    <w:p>
+      <w:pPr>
+        <w:pStyle w:val="Listaszerbekezds"/>
+        <w:numPr>
+          <w:ilvl w:val="0"/>
+          <w:numId w:val="1"/>
+        </w:numPr>
+      </w:pPr>
+      <w:r>
+        <w:t>Adatok kiszivárgásának megakadályozása, vagyis titkosítás</w:t>
+      </w:r>
+    </w:p>
+    <w:p>
+      <w:pPr>
+        <w:pStyle w:val="Cmsor2"/>
+        <w:rPr>
+          <w:lang w:val="hu-HU"/>
+        </w:rPr>
+      </w:pPr>
+      <w:r>
+        <w:rPr>
+          <w:b/>
+          <w:bCs/>
+          <w:lang w:val="hu-HU"/>
+        </w:rPr>
+        <w:t>I</w:t>
+      </w:r>
+      <w:r>
+        <w:rPr>
+          <w:lang w:val="hu-HU"/>
+        </w:rPr>
+        <w:t>ntegrity</w:t>
+      </w:r>
+    </w:p>
+    <w:p>
+      <w:pPr>
+        <w:pStyle w:val="Listaszerbekezds"/>
+        <w:numPr>
+          <w:ilvl w:val="0"/>
+          <w:numId w:val="1"/>
+        </w:numPr>
+      </w:pPr>
+      <w:r>
+        <w:t>Sértetlenség, vagyis integritást védő algoritmusok</w:t>
+      </w:r>
+    </w:p>
+    <w:p>
+      <w:pPr>
+        <w:pStyle w:val="Cmsor2"/>
+        <w:rPr>
+          <w:lang w:val="hu-HU"/>
+        </w:rPr>
+      </w:pPr>
+      <w:r>
+        <w:rPr>
+          <w:b/>
+          <w:bCs/>
+          <w:lang w:val="hu-HU"/>
+        </w:rPr>
+        <w:t>A</w:t>
+      </w:r>
+      <w:r>
+        <w:rPr>
+          <w:lang w:val="hu-HU"/>
+        </w:rPr>
+        <w:t>vailability</w:t>
+      </w:r>
+    </w:p>
+    <w:p>
+      <w:pPr>
+        <w:pStyle w:val="Listaszerbekezds"/>
+        <w:numPr>
+          <w:ilvl w:val="0"/>
+          <w:numId w:val="1"/>
+        </w:numPr>
+      </w:pPr>
+      <w:r>
+        <w:t>Rendelkezésre állás, vagyis hálózati eszközök és adatok elérhetősége</w:t>
+      </w:r>
+    </w:p>
+    <w:p>
+      <w:pPr>
+        <w:pStyle w:val="Cmsor1"/>
+      </w:pPr>
+      <w:r>
+        <w:t>Példa</w:t>
+      </w:r>
+    </w:p>
+    <w:p>
+      <w:pPr>
+        <w:pStyle w:val="Listaszerbekezds"/>
+        <w:numPr>
+          <w:ilvl w:val="0"/>
+          <w:numId w:val="1"/>
+        </w:numPr>
+      </w:pPr>
+      <w:r>
+        <w:t>Az áramszünet nem okozza a bizalmasság sérülését, de hatással van a rendelkezésre állásra és akár a tárolt adatok is sérülhetnek.</w:t>
+      </w:r>
+    </w:p>
+    <w:p>
+      <w:pPr>
+        <w:pStyle w:val="Listaszerbekezds"/>
+        <w:numPr>
+          <w:ilvl w:val="1"/>
+          <w:numId w:val="1"/>
+        </w:numPr>
+      </w:pPr>
+      <w:r>
+        <w:t xml:space="preserve">Ezt a hatásmechanizmust az </w:t>
+      </w:r>
+      <w:r>
+        <w:rPr>
+          <w:b/>
+          <w:bCs/>
+        </w:rPr>
+        <w:t>I</w:t>
+      </w:r>
+      <w:r>
+        <w:t xml:space="preserve"> és </w:t>
+      </w:r>
+      <w:r>
+        <w:rPr>
+          <w:b/>
+          <w:bCs/>
+        </w:rPr>
+        <w:t xml:space="preserve">A </w:t>
+      </w:r>
+      <w:r>
+        <w:t xml:space="preserve">oszlopok megfelelő kitöltésével, a </w:t>
+      </w:r>
+      <w:r>
+        <w:rPr>
+          <w:b/>
+          <w:bCs/>
+        </w:rPr>
+        <w:t xml:space="preserve">C </w:t>
+      </w:r>
+      <w:r>
+        <w:t>oszlopban kihúzással jelölhetjük.</w:t>
+      </w:r>
+    </w:p>
+    <w:p>
+      <w:pPr>
+        <w:pStyle w:val="Cmsor1"/>
+      </w:pPr>
+      <w:r>
+        <w:t>Informatikai ellenőrzés</w:t>
+      </w:r>
+    </w:p>
+    <w:p>
+      <w:pPr>
+        <w:pStyle w:val="Listaszerbekezds"/>
+        <w:numPr>
+          <w:ilvl w:val="0"/>
+          <w:numId w:val="1"/>
+        </w:numPr>
+      </w:pPr>
+      <w:r>
+        <w:t>Standardok, irányelvek alapján járnak el az ellenőrök.</w:t>
+      </w:r>
+    </w:p>
+    <w:p>
+      <w:pPr>
+        <w:pStyle w:val="Cmsor2"/>
+      </w:pPr>
+      <w:r>
+        <w:t>Funkcionalitás</w:t>
+      </w:r>
+    </w:p>
+    <w:p>
+      <w:pPr>
+        <w:pStyle w:val="Listaszerbekezds"/>
+        <w:numPr>
+          <w:ilvl w:val="0"/>
+          <w:numId w:val="1"/>
+        </w:numPr>
+      </w:pPr>
+      <w:r>
+        <w:t>Azt vizsgáljuk, hogy a szoftver vagy rendszer megfelel-e a felhasználói igényeknek és elvárásoknak.</w:t>
+      </w:r>
+    </w:p>
+    <w:p>
+      <w:pPr>
+        <w:pStyle w:val="Listaszerbekezds"/>
+        <w:numPr>
+          <w:ilvl w:val="0"/>
+          <w:numId w:val="1"/>
+        </w:numPr>
+      </w:pPr>
+      <w:r>
+        <w:t>Teszteket és vizsgálatokat végzünk a rendszer különböző részein.</w:t>
+      </w:r>
+    </w:p>
+    <w:p>
+      <w:pPr>
+        <w:pStyle w:val="Cmsor2"/>
+      </w:pPr>
+      <w:r>
+        <w:t>Dokumentáció</w:t>
+      </w:r>
+    </w:p>
+    <w:p>
+      <w:pPr>
+        <w:pStyle w:val="Listaszerbekezds"/>
+        <w:numPr>
+          <w:ilvl w:val="0"/>
+          <w:numId w:val="1"/>
+        </w:numPr>
+      </w:pPr>
+      <w:r>
+        <w:t>Ellenőrizzük, hogy a rendszerhez vagy a szoftverhez készült dokumentáció megfelel-e és teljes.</w:t>
+      </w:r>
+    </w:p>
+    <w:p>
+      <w:pPr>
+        <w:pStyle w:val="Listaszerbekezds"/>
+        <w:numPr>
+          <w:ilvl w:val="0"/>
+          <w:numId w:val="1"/>
+        </w:numPr>
+      </w:pPr>
+      <w:r>
+        <w:t>A dokumentáció magába foglalja a használati útmutatót, az implementációs dokumentációt, a tesztelési tervet és a működési dokumentációt is.</w:t>
+      </w:r>
+    </w:p>
+    <w:p>
+      <w:pPr>
+        <w:pStyle w:val="Listaszerbekezds"/>
+        <w:numPr>
+          <w:ilvl w:val="0"/>
+          <w:numId w:val="1"/>
+        </w:numPr>
+      </w:pPr>
+      <w:r>
+        <w:t>Tehát ellenőrizzük, hogy a dokumentáció tartalmazza-e a szükséges információkat, például azokat a folyamatokat, amik segítségével a rendszer működik, a szükséges eszközöket, a szükséges konfigurációkat és azokat a paramétereket, amik befolyásolhatják a rendszer működését.</w:t>
       </w:r>
     </w:p>
     <w:sectPr>
@@ -51,6 +670,219 @@
     </w:sectPr>
   </w:body>
 </w:document>
+</file>
+
+<file path=word/numbering.xml><?xml version="1.0" encoding="utf-8"?>
+<w:numbering xmlns:wpc="http://schemas.microsoft.com/office/word/2010/wordprocessingCanvas" xmlns:cx="http://schemas.microsoft.com/office/drawing/2014/chartex" xmlns:cx1="http://schemas.microsoft.com/office/drawing/2015/9/8/chartex" xmlns:cx2="http://schemas.microsoft.com/office/drawing/2015/10/21/chartex" xmlns:cx3="http://schemas.microsoft.com/office/drawing/2016/5/9/chartex" xmlns:cx4="http://schemas.microsoft.com/office/drawing/2016/5/10/chartex" xmlns:cx5="http://schemas.microsoft.com/office/drawing/2016/5/11/chartex" xmlns:cx6="http://schemas.microsoft.com/office/drawing/2016/5/12/chartex" xmlns:cx7="http://schemas.microsoft.com/office/drawing/2016/5/13/chartex" xmlns:cx8="http://schemas.microsoft.com/office/drawing/2016/5/14/chartex" xmlns:mc="http://schemas.openxmlformats.org/markup-compatibility/2006" xmlns:aink="http://schemas.microsoft.com/office/drawing/2016/ink" xmlns:am3d="http://schemas.microsoft.com/office/drawing/2017/model3d" xmlns:o="urn:schemas-microsoft-com:office:office" xmlns:oel="http://schemas.microsoft.com/office/2019/extlst" xmlns:r="http://schemas.openxmlformats.org/officeDocument/2006/relationships" xmlns:m="http://schemas.openxmlformats.org/officeDocument/2006/math" xmlns:v="urn:schemas-microsoft-com:vml" xmlns:wp14="http://schemas.microsoft.com/office/word/2010/wordprocessingDrawing" xmlns:wp="http://schemas.openxmlformats.org/drawingml/2006/wordprocessingDrawing" xmlns:w10="urn:schemas-microsoft-com:office:word" xmlns:w="http://schemas.openxmlformats.org/wordprocessingml/2006/main" xmlns:w14="http://schemas.microsoft.com/office/word/2010/wordml" xmlns:w15="http://schemas.microsoft.com/office/word/2012/wordml" xmlns:w16cex="http://schemas.microsoft.com/office/word/2018/wordml/cex" xmlns:w16cid="http://schemas.microsoft.com/office/word/2016/wordml/cid" xmlns:w16="http://schemas.microsoft.com/office/word/2018/wordml" xmlns:w16du="http://schemas.microsoft.com/office/word/2023/wordml/word16du" xmlns:w16sdtdh="http://schemas.microsoft.com/office/word/2020/wordml/sdtdatahash" xmlns:w16se="http://schemas.microsoft.com/office/word/2015/wordml/symex" xmlns:wpg="http://schemas.microsoft.com/office/word/2010/wordprocessingGroup" xmlns:wpi="http://schemas.microsoft.com/office/word/2010/wordprocessingInk" xmlns:wne="http://schemas.microsoft.com/office/word/2006/wordml" xmlns:wps="http://schemas.microsoft.com/office/word/2010/wordprocessingShape" mc:Ignorable="w14 w15 w16se w16cid w16 w16cex w16sdtdh wp14">
+  <w:abstractNum w:abstractNumId="0" w15:restartNumberingAfterBreak="0">
+    <w:nsid w:val="56FE2542"/>
+    <w:multiLevelType w:val="hybridMultilevel"/>
+    <w:tmpl w:val="231AE166"/>
+    <w:lvl w:ilvl="0" w:tplc="3238F8A2">
+      <w:numFmt w:val="bullet"/>
+      <w:lvlText w:val="-"/>
+      <w:lvlJc w:val="left"/>
+      <w:pPr>
+        <w:ind w:left="720" w:hanging="360"/>
+      </w:pPr>
+      <w:rPr>
+        <w:rFonts w:ascii="Calibri" w:eastAsiaTheme="minorHAnsi" w:hAnsi="Calibri" w:cs="Calibri" w:hint="default"/>
+      </w:rPr>
+    </w:lvl>
+    <w:lvl w:ilvl="1" w:tplc="040E0003">
+      <w:start w:val="1"/>
+      <w:numFmt w:val="bullet"/>
+      <w:lvlText w:val="o"/>
+      <w:lvlJc w:val="left"/>
+      <w:pPr>
+        <w:ind w:left="1440" w:hanging="360"/>
+      </w:pPr>
+      <w:rPr>
+        <w:rFonts w:ascii="Courier New" w:hAnsi="Courier New" w:cs="Courier New" w:hint="default"/>
+      </w:rPr>
+    </w:lvl>
+    <w:lvl w:ilvl="2" w:tplc="040E0005">
+      <w:start w:val="1"/>
+      <w:numFmt w:val="bullet"/>
+      <w:lvlText w:val=""/>
+      <w:lvlJc w:val="left"/>
+      <w:pPr>
+        <w:ind w:left="2160" w:hanging="360"/>
+      </w:pPr>
+      <w:rPr>
+        <w:rFonts w:ascii="Wingdings" w:hAnsi="Wingdings" w:hint="default"/>
+      </w:rPr>
+    </w:lvl>
+    <w:lvl w:ilvl="3" w:tplc="040E0001" w:tentative="1">
+      <w:start w:val="1"/>
+      <w:numFmt w:val="bullet"/>
+      <w:lvlText w:val=""/>
+      <w:lvlJc w:val="left"/>
+      <w:pPr>
+        <w:ind w:left="2880" w:hanging="360"/>
+      </w:pPr>
+      <w:rPr>
+        <w:rFonts w:ascii="Symbol" w:hAnsi="Symbol" w:hint="default"/>
+      </w:rPr>
+    </w:lvl>
+    <w:lvl w:ilvl="4" w:tplc="040E0003">
+      <w:start w:val="1"/>
+      <w:numFmt w:val="bullet"/>
+      <w:lvlText w:val="o"/>
+      <w:lvlJc w:val="left"/>
+      <w:pPr>
+        <w:ind w:left="3600" w:hanging="360"/>
+      </w:pPr>
+      <w:rPr>
+        <w:rFonts w:ascii="Courier New" w:hAnsi="Courier New" w:cs="Courier New" w:hint="default"/>
+      </w:rPr>
+    </w:lvl>
+    <w:lvl w:ilvl="5" w:tplc="040E0005" w:tentative="1">
+      <w:start w:val="1"/>
+      <w:numFmt w:val="bullet"/>
+      <w:lvlText w:val=""/>
+      <w:lvlJc w:val="left"/>
+      <w:pPr>
+        <w:ind w:left="4320" w:hanging="360"/>
+      </w:pPr>
+      <w:rPr>
+        <w:rFonts w:ascii="Wingdings" w:hAnsi="Wingdings" w:hint="default"/>
+      </w:rPr>
+    </w:lvl>
+    <w:lvl w:ilvl="6" w:tplc="040E0001" w:tentative="1">
+      <w:start w:val="1"/>
+      <w:numFmt w:val="bullet"/>
+      <w:lvlText w:val=""/>
+      <w:lvlJc w:val="left"/>
+      <w:pPr>
+        <w:ind w:left="5040" w:hanging="360"/>
+      </w:pPr>
+      <w:rPr>
+        <w:rFonts w:ascii="Symbol" w:hAnsi="Symbol" w:hint="default"/>
+      </w:rPr>
+    </w:lvl>
+    <w:lvl w:ilvl="7" w:tplc="040E0003" w:tentative="1">
+      <w:start w:val="1"/>
+      <w:numFmt w:val="bullet"/>
+      <w:lvlText w:val="o"/>
+      <w:lvlJc w:val="left"/>
+      <w:pPr>
+        <w:ind w:left="5760" w:hanging="360"/>
+      </w:pPr>
+      <w:rPr>
+        <w:rFonts w:ascii="Courier New" w:hAnsi="Courier New" w:cs="Courier New" w:hint="default"/>
+      </w:rPr>
+    </w:lvl>
+    <w:lvl w:ilvl="8" w:tplc="040E0005" w:tentative="1">
+      <w:start w:val="1"/>
+      <w:numFmt w:val="bullet"/>
+      <w:lvlText w:val=""/>
+      <w:lvlJc w:val="left"/>
+      <w:pPr>
+        <w:ind w:left="6480" w:hanging="360"/>
+      </w:pPr>
+      <w:rPr>
+        <w:rFonts w:ascii="Wingdings" w:hAnsi="Wingdings" w:hint="default"/>
+      </w:rPr>
+    </w:lvl>
+  </w:abstractNum>
+  <w:abstractNum w:abstractNumId="1" w15:restartNumberingAfterBreak="0">
+    <w:nsid w:val="6B735DFC"/>
+    <w:multiLevelType w:val="hybridMultilevel"/>
+    <w:tmpl w:val="53648F66"/>
+    <w:lvl w:ilvl="0" w:tplc="74F8CA2A">
+      <w:start w:val="2"/>
+      <w:numFmt w:val="decimal"/>
+      <w:lvlText w:val="%1."/>
+      <w:lvlJc w:val="left"/>
+      <w:pPr>
+        <w:ind w:left="1080" w:hanging="360"/>
+      </w:pPr>
+      <w:rPr>
+        <w:rFonts w:hint="default"/>
+        <w:b/>
+      </w:rPr>
+    </w:lvl>
+    <w:lvl w:ilvl="1" w:tplc="040E0019" w:tentative="1">
+      <w:start w:val="1"/>
+      <w:numFmt w:val="lowerLetter"/>
+      <w:lvlText w:val="%2."/>
+      <w:lvlJc w:val="left"/>
+      <w:pPr>
+        <w:ind w:left="1800" w:hanging="360"/>
+      </w:pPr>
+    </w:lvl>
+    <w:lvl w:ilvl="2" w:tplc="040E001B" w:tentative="1">
+      <w:start w:val="1"/>
+      <w:numFmt w:val="lowerRoman"/>
+      <w:lvlText w:val="%3."/>
+      <w:lvlJc w:val="right"/>
+      <w:pPr>
+        <w:ind w:left="2520" w:hanging="180"/>
+      </w:pPr>
+    </w:lvl>
+    <w:lvl w:ilvl="3" w:tplc="040E000F" w:tentative="1">
+      <w:start w:val="1"/>
+      <w:numFmt w:val="decimal"/>
+      <w:lvlText w:val="%4."/>
+      <w:lvlJc w:val="left"/>
+      <w:pPr>
+        <w:ind w:left="3240" w:hanging="360"/>
+      </w:pPr>
+    </w:lvl>
+    <w:lvl w:ilvl="4" w:tplc="040E0019" w:tentative="1">
+      <w:start w:val="1"/>
+      <w:numFmt w:val="lowerLetter"/>
+      <w:lvlText w:val="%5."/>
+      <w:lvlJc w:val="left"/>
+      <w:pPr>
+        <w:ind w:left="3960" w:hanging="360"/>
+      </w:pPr>
+    </w:lvl>
+    <w:lvl w:ilvl="5" w:tplc="040E001B" w:tentative="1">
+      <w:start w:val="1"/>
+      <w:numFmt w:val="lowerRoman"/>
+      <w:lvlText w:val="%6."/>
+      <w:lvlJc w:val="right"/>
+      <w:pPr>
+        <w:ind w:left="4680" w:hanging="180"/>
+      </w:pPr>
+    </w:lvl>
+    <w:lvl w:ilvl="6" w:tplc="040E000F" w:tentative="1">
+      <w:start w:val="1"/>
+      <w:numFmt w:val="decimal"/>
+      <w:lvlText w:val="%7."/>
+      <w:lvlJc w:val="left"/>
+      <w:pPr>
+        <w:ind w:left="5400" w:hanging="360"/>
+      </w:pPr>
+    </w:lvl>
+    <w:lvl w:ilvl="7" w:tplc="040E0019" w:tentative="1">
+      <w:start w:val="1"/>
+      <w:numFmt w:val="lowerLetter"/>
+      <w:lvlText w:val="%8."/>
+      <w:lvlJc w:val="left"/>
+      <w:pPr>
+        <w:ind w:left="6120" w:hanging="360"/>
+      </w:pPr>
+    </w:lvl>
+    <w:lvl w:ilvl="8" w:tplc="040E001B" w:tentative="1">
+      <w:start w:val="1"/>
+      <w:numFmt w:val="lowerRoman"/>
+      <w:lvlText w:val="%9."/>
+      <w:lvlJc w:val="right"/>
+      <w:pPr>
+        <w:ind w:left="6840" w:hanging="180"/>
+      </w:pPr>
+    </w:lvl>
+  </w:abstractNum>
+  <w:num w:numId="1" w16cid:durableId="1701080319">
+    <w:abstractNumId w:val="0"/>
+  </w:num>
+  <w:num w:numId="2" w16cid:durableId="705522334">
+    <w:abstractNumId w:val="1"/>
+  </w:num>
+</w:numbering>
 </file>
 
 <file path=word/styles.xml><?xml version="1.0" encoding="utf-8"?>
@@ -484,6 +1316,28 @@
       <w:szCs w:val="32"/>
     </w:rPr>
   </w:style>
+  <w:style w:type="paragraph" w:styleId="Cmsor2">
+    <w:name w:val="heading 2"/>
+    <w:basedOn w:val="Norml"/>
+    <w:next w:val="Norml"/>
+    <w:link w:val="Cmsor2Char"/>
+    <w:uiPriority w:val="9"/>
+    <w:unhideWhenUsed/>
+    <w:qFormat/>
+    <w:rsid w:val="005D115C"/>
+    <w:pPr>
+      <w:keepNext/>
+      <w:keepLines/>
+      <w:spacing w:before="40"/>
+      <w:outlineLvl w:val="1"/>
+    </w:pPr>
+    <w:rPr>
+      <w:rFonts w:asciiTheme="majorHAnsi" w:eastAsiaTheme="majorEastAsia" w:hAnsiTheme="majorHAnsi" w:cstheme="majorBidi"/>
+      <w:color w:val="2F5496" w:themeColor="accent1" w:themeShade="BF"/>
+      <w:sz w:val="26"/>
+      <w:szCs w:val="26"/>
+    </w:rPr>
+  </w:style>
   <w:style w:type="character" w:default="1" w:styleId="Bekezdsalapbettpusa">
     <w:name w:val="Default Paragraph Font"/>
     <w:uiPriority w:val="1"/>
@@ -523,6 +1377,40 @@
       <w:color w:val="2F5496" w:themeColor="accent1" w:themeShade="BF"/>
       <w:sz w:val="32"/>
       <w:szCs w:val="32"/>
+      <w:lang w:val="en-US"/>
+    </w:rPr>
+  </w:style>
+  <w:style w:type="paragraph" w:styleId="Listaszerbekezds">
+    <w:name w:val="List Paragraph"/>
+    <w:basedOn w:val="Norml"/>
+    <w:uiPriority w:val="34"/>
+    <w:qFormat/>
+    <w:rsid w:val="000D15F3"/>
+    <w:pPr>
+      <w:spacing w:after="160" w:line="259" w:lineRule="auto"/>
+      <w:ind w:left="720"/>
+      <w:contextualSpacing/>
+    </w:pPr>
+    <w:rPr>
+      <w:rFonts w:asciiTheme="minorHAnsi" w:eastAsiaTheme="minorHAnsi" w:hAnsiTheme="minorHAnsi" w:cstheme="minorBidi"/>
+      <w:noProof w:val="0"/>
+      <w:sz w:val="22"/>
+      <w:szCs w:val="22"/>
+      <w:lang w:val="hu-HU"/>
+    </w:rPr>
+  </w:style>
+  <w:style w:type="character" w:customStyle="1" w:styleId="Cmsor2Char">
+    <w:name w:val="Címsor 2 Char"/>
+    <w:basedOn w:val="Bekezdsalapbettpusa"/>
+    <w:link w:val="Cmsor2"/>
+    <w:uiPriority w:val="9"/>
+    <w:rsid w:val="005D115C"/>
+    <w:rPr>
+      <w:rFonts w:asciiTheme="majorHAnsi" w:eastAsiaTheme="majorEastAsia" w:hAnsiTheme="majorHAnsi" w:cstheme="majorBidi"/>
+      <w:noProof/>
+      <w:color w:val="2F5496" w:themeColor="accent1" w:themeShade="BF"/>
+      <w:sz w:val="26"/>
+      <w:szCs w:val="26"/>
       <w:lang w:val="en-US"/>
     </w:rPr>
   </w:style>

</xml_diff>